<commit_message>
Update Aarón Sánchez Stefanov.docx
</commit_message>
<xml_diff>
--- a/AaronDawClase/SI/Aarón Sánchez Stefanov.docx
+++ b/AaronDawClase/SI/Aarón Sánchez Stefanov.docx
@@ -41,21 +41,12 @@
     <w:p/>
     <w:p>
       <w:r>
-        <w:t>En el p</w:t>
-      </w:r>
-      <w:r>
-        <w:t>roceso de conversión:</w:t>
-      </w:r>
-    </w:p>
-    <w:p>
-      <w:r>
-        <w:t>1) Cogemos la dirección MAC</w:t>
-      </w:r>
-      <w:r>
-        <w:t>: por ejemplo de:</w:t>
-      </w:r>
-      <w:r>
-        <w:t xml:space="preserve"> </w:t>
+        <w:t>En el proceso de conversión:</w:t>
+      </w:r>
+    </w:p>
+    <w:p>
+      <w:r>
+        <w:t xml:space="preserve">1) Cogemos la dirección MAC: por ejemplo de: </w:t>
       </w:r>
       <w:r>
         <w:t>A</w:t>
@@ -71,10 +62,7 @@
     </w:p>
     <w:p>
       <w:r>
-        <w:t>2) Ponemos</w:t>
-      </w:r>
-      <w:r>
-        <w:t xml:space="preserve"> </w:t>
+        <w:t xml:space="preserve">2) Ponemos </w:t>
       </w:r>
       <w:proofErr w:type="spellStart"/>
       <w:proofErr w:type="gramStart"/>
@@ -84,10 +72,7 @@
       <w:proofErr w:type="spellEnd"/>
       <w:proofErr w:type="gramEnd"/>
       <w:r>
-        <w:t xml:space="preserve"> en el medio: de:</w:t>
-      </w:r>
-      <w:r>
-        <w:t xml:space="preserve"> A4:CE:</w:t>
+        <w:t xml:space="preserve"> en el medio: de: A4:CE:</w:t>
       </w:r>
       <w:r>
         <w:t>77</w:t>
@@ -113,10 +98,7 @@
         <w:t>Reformateamos</w:t>
       </w:r>
       <w:r>
-        <w:t xml:space="preserve"> a notación IPv6 de</w:t>
-      </w:r>
-      <w:r>
-        <w:t xml:space="preserve">: </w:t>
+        <w:t xml:space="preserve"> a notación IPv6 de: </w:t>
       </w:r>
       <w:r>
         <w:t>A</w:t>
@@ -217,10 +199,7 @@
       </w:r>
       <w:proofErr w:type="gramStart"/>
       <w:r>
-        <w:t>A6</w:t>
-      </w:r>
-      <w:r>
-        <w:t>CE:</w:t>
+        <w:t>A6CE:</w:t>
       </w:r>
       <w:r>
         <w:t>77</w:t>
@@ -232,57 +211,2218 @@
         <w:t>:</w:t>
       </w:r>
       <w:r>
+        <w:t>FE81:B0</w:t>
+      </w:r>
+      <w:r>
+        <w:t>FF</w:t>
+      </w:r>
+      <w:proofErr w:type="gramEnd"/>
+    </w:p>
+    <w:p>
+      <w:r>
+        <w:t xml:space="preserve">8) </w:t>
+      </w:r>
+      <w:r>
+        <w:t>Anteponemos</w:t>
+      </w:r>
+      <w:r>
+        <w:t xml:space="preserve"> el prefijo local del enlace: </w:t>
+      </w:r>
+      <w:r>
         <w:t>FE</w:t>
       </w:r>
-      <w:r>
-        <w:t>81:B0</w:t>
+      <w:proofErr w:type="gramStart"/>
+      <w:r>
+        <w:t>80</w:t>
+      </w:r>
+      <w:r>
+        <w:t>::</w:t>
+      </w:r>
+      <w:proofErr w:type="gramEnd"/>
+      <w:r>
+        <w:t>A6CE:</w:t>
+      </w:r>
+      <w:r>
+        <w:t>77</w:t>
       </w:r>
       <w:r>
         <w:t>FF</w:t>
       </w:r>
-      <w:proofErr w:type="gramEnd"/>
-    </w:p>
-    <w:p>
-      <w:r>
-        <w:t xml:space="preserve">8) </w:t>
-      </w:r>
-      <w:r>
-        <w:t>Anteponemos</w:t>
+      <w:r>
+        <w:t>:</w:t>
+      </w:r>
+      <w:r>
+        <w:t>FE81:B0</w:t>
+      </w:r>
+      <w:r>
+        <w:t>FF</w:t>
+      </w:r>
+    </w:p>
+    <w:p/>
+    <w:p>
+      <w:r>
+        <w:t>2.</w:t>
+      </w:r>
+    </w:p>
+    <w:p>
+      <w:r>
+        <w:t xml:space="preserve">a) 199.155.77.57 </w:t>
+      </w:r>
+      <w:proofErr w:type="spellStart"/>
+      <w:r>
+        <w:rPr>
+          <w:highlight w:val="yellow"/>
+        </w:rPr>
+        <w:t>Classe</w:t>
+      </w:r>
+      <w:proofErr w:type="spellEnd"/>
+      <w:r>
+        <w:rPr>
+          <w:highlight w:val="yellow"/>
+        </w:rPr>
+        <w:t xml:space="preserve"> C</w:t>
+      </w:r>
+    </w:p>
+    <w:p>
+      <w:r>
+        <w:t xml:space="preserve">b) 117.89.56.46 </w:t>
+      </w:r>
+      <w:proofErr w:type="spellStart"/>
+      <w:r>
+        <w:rPr>
+          <w:highlight w:val="yellow"/>
+        </w:rPr>
+        <w:t>Classe</w:t>
+      </w:r>
+      <w:proofErr w:type="spellEnd"/>
+      <w:r>
+        <w:rPr>
+          <w:highlight w:val="yellow"/>
+        </w:rPr>
+        <w:t xml:space="preserve"> A</w:t>
+      </w:r>
+    </w:p>
+    <w:p>
+      <w:r>
+        <w:t xml:space="preserve">c) 215.45.45.1 </w:t>
+      </w:r>
+      <w:proofErr w:type="spellStart"/>
+      <w:r>
+        <w:rPr>
+          <w:highlight w:val="yellow"/>
+        </w:rPr>
+        <w:t>Classe</w:t>
+      </w:r>
+      <w:proofErr w:type="spellEnd"/>
+      <w:r>
+        <w:rPr>
+          <w:highlight w:val="yellow"/>
+        </w:rPr>
+        <w:t xml:space="preserve"> </w:t>
+      </w:r>
+      <w:r>
+        <w:rPr>
+          <w:highlight w:val="yellow"/>
+        </w:rPr>
+        <w:t>C</w:t>
+      </w:r>
+    </w:p>
+    <w:p>
+      <w:r>
+        <w:t xml:space="preserve">d) 199.200.15.1 </w:t>
+      </w:r>
+      <w:proofErr w:type="spellStart"/>
+      <w:r>
+        <w:rPr>
+          <w:highlight w:val="yellow"/>
+        </w:rPr>
+        <w:t>Classe</w:t>
+      </w:r>
+      <w:proofErr w:type="spellEnd"/>
+      <w:r>
+        <w:rPr>
+          <w:highlight w:val="yellow"/>
+        </w:rPr>
+        <w:t xml:space="preserve"> C</w:t>
+      </w:r>
+    </w:p>
+    <w:p>
+      <w:r>
+        <w:t xml:space="preserve">e) 95.0.21.91 </w:t>
+      </w:r>
+      <w:proofErr w:type="spellStart"/>
+      <w:r>
+        <w:rPr>
+          <w:highlight w:val="yellow"/>
+        </w:rPr>
+        <w:t>Classe</w:t>
+      </w:r>
+      <w:proofErr w:type="spellEnd"/>
+      <w:r>
+        <w:rPr>
+          <w:highlight w:val="yellow"/>
+        </w:rPr>
+        <w:t xml:space="preserve"> </w:t>
+      </w:r>
+      <w:r>
+        <w:rPr>
+          <w:highlight w:val="yellow"/>
+        </w:rPr>
+        <w:t>A</w:t>
+      </w:r>
+    </w:p>
+    <w:p>
+      <w:r>
+        <w:t xml:space="preserve">f) 33.0.0.1 </w:t>
+      </w:r>
+      <w:proofErr w:type="spellStart"/>
+      <w:r>
+        <w:rPr>
+          <w:highlight w:val="yellow"/>
+        </w:rPr>
+        <w:t>Classe</w:t>
+      </w:r>
+      <w:proofErr w:type="spellEnd"/>
+      <w:r>
+        <w:rPr>
+          <w:highlight w:val="yellow"/>
+        </w:rPr>
+        <w:t xml:space="preserve"> </w:t>
+      </w:r>
+      <w:r>
+        <w:rPr>
+          <w:highlight w:val="yellow"/>
+        </w:rPr>
+        <w:t>A</w:t>
+      </w:r>
+    </w:p>
+    <w:p>
+      <w:r>
+        <w:t xml:space="preserve">g) 158.98.80.1 </w:t>
+      </w:r>
+      <w:proofErr w:type="spellStart"/>
+      <w:r>
+        <w:rPr>
+          <w:highlight w:val="yellow"/>
+        </w:rPr>
+        <w:t>Classe</w:t>
+      </w:r>
+      <w:proofErr w:type="spellEnd"/>
+      <w:r>
+        <w:rPr>
+          <w:highlight w:val="yellow"/>
+        </w:rPr>
+        <w:t xml:space="preserve"> </w:t>
+      </w:r>
+      <w:r>
+        <w:rPr>
+          <w:highlight w:val="yellow"/>
+        </w:rPr>
+        <w:t>B</w:t>
+      </w:r>
+    </w:p>
+    <w:p>
+      <w:r>
+        <w:t xml:space="preserve">h) 219.21.56.1 </w:t>
+      </w:r>
+      <w:proofErr w:type="spellStart"/>
+      <w:r>
+        <w:rPr>
+          <w:highlight w:val="yellow"/>
+        </w:rPr>
+        <w:t>Classe</w:t>
+      </w:r>
+      <w:proofErr w:type="spellEnd"/>
+      <w:r>
+        <w:rPr>
+          <w:highlight w:val="yellow"/>
+        </w:rPr>
+        <w:t xml:space="preserve"> C</w:t>
+      </w:r>
+    </w:p>
+    <w:p>
+      <w:r>
+        <w:t xml:space="preserve">i) 10.250.1.2 </w:t>
+      </w:r>
+      <w:proofErr w:type="spellStart"/>
+      <w:r>
+        <w:rPr>
+          <w:highlight w:val="yellow"/>
+        </w:rPr>
+        <w:t>Classe</w:t>
+      </w:r>
+      <w:proofErr w:type="spellEnd"/>
+      <w:r>
+        <w:rPr>
+          <w:highlight w:val="yellow"/>
+        </w:rPr>
+        <w:t xml:space="preserve"> A</w:t>
+      </w:r>
+    </w:p>
+    <w:p>
+      <w:r>
+        <w:t>j) 150.10.15.1</w:t>
+      </w:r>
+      <w:r>
+        <w:rPr>
+          <w:highlight w:val="yellow"/>
+        </w:rPr>
+        <w:t xml:space="preserve"> </w:t>
+      </w:r>
+      <w:proofErr w:type="spellStart"/>
+      <w:r>
+        <w:rPr>
+          <w:highlight w:val="yellow"/>
+        </w:rPr>
+        <w:t>Classe</w:t>
+      </w:r>
+      <w:proofErr w:type="spellEnd"/>
+      <w:r>
+        <w:rPr>
+          <w:highlight w:val="yellow"/>
+        </w:rPr>
+        <w:t xml:space="preserve"> B</w:t>
+      </w:r>
+    </w:p>
+    <w:p>
+      <w:r>
+        <w:t xml:space="preserve">k) 192.14.2.1 </w:t>
+      </w:r>
+      <w:proofErr w:type="spellStart"/>
+      <w:r>
+        <w:rPr>
+          <w:highlight w:val="yellow"/>
+        </w:rPr>
+        <w:t>Classe</w:t>
+      </w:r>
+      <w:proofErr w:type="spellEnd"/>
+      <w:r>
+        <w:rPr>
+          <w:highlight w:val="yellow"/>
+        </w:rPr>
+        <w:t xml:space="preserve"> C</w:t>
+      </w:r>
+    </w:p>
+    <w:p>
+      <w:r>
+        <w:t xml:space="preserve">l) 148.17.9.2 </w:t>
+      </w:r>
+      <w:proofErr w:type="spellStart"/>
+      <w:r>
+        <w:rPr>
+          <w:highlight w:val="yellow"/>
+        </w:rPr>
+        <w:t>Classe</w:t>
+      </w:r>
+      <w:proofErr w:type="spellEnd"/>
+      <w:r>
+        <w:rPr>
+          <w:highlight w:val="yellow"/>
+        </w:rPr>
+        <w:t xml:space="preserve"> B</w:t>
+      </w:r>
+    </w:p>
+    <w:p>
+      <w:r>
+        <w:t xml:space="preserve">m) 193.42.1.2 </w:t>
+      </w:r>
+      <w:proofErr w:type="spellStart"/>
+      <w:r>
+        <w:rPr>
+          <w:highlight w:val="yellow"/>
+        </w:rPr>
+        <w:t>Classe</w:t>
+      </w:r>
+      <w:proofErr w:type="spellEnd"/>
+      <w:r>
+        <w:rPr>
+          <w:highlight w:val="yellow"/>
+        </w:rPr>
+        <w:t xml:space="preserve"> C</w:t>
+      </w:r>
+    </w:p>
+    <w:p>
+      <w:r>
+        <w:t xml:space="preserve">n) 126.8.156.1 </w:t>
+      </w:r>
+      <w:proofErr w:type="spellStart"/>
+      <w:r>
+        <w:rPr>
+          <w:highlight w:val="yellow"/>
+        </w:rPr>
+        <w:t>Classe</w:t>
+      </w:r>
+      <w:proofErr w:type="spellEnd"/>
+      <w:r>
+        <w:rPr>
+          <w:highlight w:val="yellow"/>
+        </w:rPr>
+        <w:t xml:space="preserve"> A</w:t>
+      </w:r>
+    </w:p>
+    <w:p>
+      <w:r>
+        <w:t xml:space="preserve">o) 220.200.23.2 </w:t>
+      </w:r>
+      <w:proofErr w:type="spellStart"/>
+      <w:r>
+        <w:rPr>
+          <w:highlight w:val="yellow"/>
+        </w:rPr>
+        <w:t>Classe</w:t>
+      </w:r>
+      <w:proofErr w:type="spellEnd"/>
+      <w:r>
+        <w:rPr>
+          <w:highlight w:val="yellow"/>
+        </w:rPr>
+        <w:t xml:space="preserve"> C</w:t>
+      </w:r>
+    </w:p>
+    <w:p>
+      <w:r>
+        <w:t xml:space="preserve">p) 230.230.45.59 </w:t>
+      </w:r>
+      <w:proofErr w:type="spellStart"/>
+      <w:r>
+        <w:rPr>
+          <w:highlight w:val="yellow"/>
+        </w:rPr>
+        <w:t>Classe</w:t>
+      </w:r>
+      <w:proofErr w:type="spellEnd"/>
+      <w:r>
+        <w:rPr>
+          <w:highlight w:val="yellow"/>
+        </w:rPr>
+        <w:t xml:space="preserve"> D</w:t>
+      </w:r>
+    </w:p>
+    <w:p>
+      <w:r>
+        <w:t xml:space="preserve">q) 177.100.18.5 </w:t>
+      </w:r>
+      <w:proofErr w:type="spellStart"/>
+      <w:r>
+        <w:rPr>
+          <w:highlight w:val="yellow"/>
+        </w:rPr>
+        <w:t>Classe</w:t>
+      </w:r>
+      <w:proofErr w:type="spellEnd"/>
+      <w:r>
+        <w:rPr>
+          <w:highlight w:val="yellow"/>
+        </w:rPr>
+        <w:t xml:space="preserve"> B</w:t>
+      </w:r>
+    </w:p>
+    <w:p>
+      <w:r>
+        <w:lastRenderedPageBreak/>
+        <w:t xml:space="preserve">r) 119.18.45.1 </w:t>
+      </w:r>
+      <w:proofErr w:type="spellStart"/>
+      <w:r>
+        <w:rPr>
+          <w:highlight w:val="yellow"/>
+        </w:rPr>
+        <w:t>Classe</w:t>
+      </w:r>
+      <w:proofErr w:type="spellEnd"/>
+      <w:r>
+        <w:rPr>
+          <w:highlight w:val="yellow"/>
+        </w:rPr>
+        <w:t xml:space="preserve"> A</w:t>
+      </w:r>
+    </w:p>
+    <w:p>
+      <w:r>
+        <w:t xml:space="preserve">s) 249.240.80.79 </w:t>
+      </w:r>
+      <w:proofErr w:type="spellStart"/>
+      <w:r>
+        <w:rPr>
+          <w:highlight w:val="yellow"/>
+        </w:rPr>
+        <w:t>Classe</w:t>
+      </w:r>
+      <w:proofErr w:type="spellEnd"/>
+      <w:r>
+        <w:rPr>
+          <w:highlight w:val="yellow"/>
+        </w:rPr>
+        <w:t xml:space="preserve"> E</w:t>
+      </w:r>
+    </w:p>
+    <w:p>
+      <w:r>
+        <w:t>t) 171.102.77.77</w:t>
+      </w:r>
+      <w:r>
+        <w:t xml:space="preserve"> </w:t>
+      </w:r>
+      <w:proofErr w:type="spellStart"/>
+      <w:r>
+        <w:rPr>
+          <w:highlight w:val="yellow"/>
+        </w:rPr>
+        <w:t>Classe</w:t>
+      </w:r>
+      <w:proofErr w:type="spellEnd"/>
+      <w:r>
+        <w:rPr>
+          <w:highlight w:val="yellow"/>
+        </w:rPr>
+        <w:t xml:space="preserve"> B</w:t>
+      </w:r>
+    </w:p>
+    <w:p/>
+    <w:p>
+      <w:r>
+        <w:t>3.</w:t>
+      </w:r>
+    </w:p>
+    <w:p>
+      <w:r>
+        <w:t xml:space="preserve">a) 33.0.0.0 </w:t>
+      </w:r>
+    </w:p>
+    <w:p>
+      <w:pPr>
+        <w:rPr>
+          <w:highlight w:val="yellow"/>
+        </w:rPr>
+      </w:pPr>
+      <w:r>
+        <w:rPr>
+          <w:highlight w:val="yellow"/>
+        </w:rPr>
+        <w:t>HOST:</w:t>
+      </w:r>
+      <w:r>
+        <w:t xml:space="preserve"> </w:t>
+      </w:r>
+      <w:r>
+        <w:t>0</w:t>
+      </w:r>
+    </w:p>
+    <w:p>
+      <w:r>
+        <w:rPr>
+          <w:highlight w:val="yellow"/>
+        </w:rPr>
+        <w:t>XARXA:</w:t>
+      </w:r>
+      <w:r>
+        <w:t xml:space="preserve"> </w:t>
+      </w:r>
+      <w:r>
+        <w:t>33.0.0</w:t>
+      </w:r>
+    </w:p>
+    <w:p>
+      <w:r>
+        <w:t xml:space="preserve">b) 158.98.80.0 </w:t>
+      </w:r>
+    </w:p>
+    <w:p>
+      <w:pPr>
+        <w:rPr>
+          <w:highlight w:val="yellow"/>
+        </w:rPr>
+      </w:pPr>
+      <w:r>
+        <w:rPr>
+          <w:highlight w:val="yellow"/>
+        </w:rPr>
+        <w:t>HOST:</w:t>
+      </w:r>
+      <w:r>
+        <w:rPr>
+          <w:highlight w:val="yellow"/>
+        </w:rPr>
+        <w:t xml:space="preserve"> </w:t>
+      </w:r>
+      <w:r>
+        <w:t>0</w:t>
+      </w:r>
+    </w:p>
+    <w:p>
+      <w:r>
+        <w:rPr>
+          <w:highlight w:val="yellow"/>
+        </w:rPr>
+        <w:t>XARXA:</w:t>
+      </w:r>
+      <w:r>
+        <w:t xml:space="preserve"> </w:t>
+      </w:r>
+      <w:r>
+        <w:t>158.98.80</w:t>
+      </w:r>
+    </w:p>
+    <w:p>
+      <w:r>
+        <w:t xml:space="preserve">c) 217.21.56.0 </w:t>
+      </w:r>
+    </w:p>
+    <w:p>
+      <w:pPr>
+        <w:rPr>
+          <w:highlight w:val="yellow"/>
+        </w:rPr>
+      </w:pPr>
+      <w:r>
+        <w:rPr>
+          <w:highlight w:val="yellow"/>
+        </w:rPr>
+        <w:t>HOST:</w:t>
+      </w:r>
+      <w:r>
+        <w:rPr>
+          <w:highlight w:val="yellow"/>
+        </w:rPr>
+        <w:t xml:space="preserve"> </w:t>
+      </w:r>
+      <w:r>
+        <w:t>0</w:t>
+      </w:r>
+    </w:p>
+    <w:p>
+      <w:r>
+        <w:rPr>
+          <w:highlight w:val="yellow"/>
+        </w:rPr>
+        <w:t>XARXA:</w:t>
+      </w:r>
+      <w:r>
+        <w:t xml:space="preserve"> </w:t>
+      </w:r>
+      <w:r>
+        <w:t>217.21.56</w:t>
+      </w:r>
+    </w:p>
+    <w:p>
+      <w:r>
+        <w:t xml:space="preserve">d) 10.250.1.1 </w:t>
+      </w:r>
+    </w:p>
+    <w:p>
+      <w:pPr>
+        <w:rPr>
+          <w:highlight w:val="yellow"/>
+        </w:rPr>
+      </w:pPr>
+      <w:r>
+        <w:rPr>
+          <w:highlight w:val="yellow"/>
+        </w:rPr>
+        <w:t>HOST:</w:t>
+      </w:r>
+      <w:r>
+        <w:rPr>
+          <w:highlight w:val="yellow"/>
+        </w:rPr>
+        <w:t xml:space="preserve"> </w:t>
+      </w:r>
+      <w:r>
+        <w:t>254</w:t>
+      </w:r>
+    </w:p>
+    <w:p>
+      <w:r>
+        <w:rPr>
+          <w:highlight w:val="yellow"/>
+        </w:rPr>
+        <w:t>XARXA:</w:t>
+      </w:r>
+      <w:r>
+        <w:t xml:space="preserve"> </w:t>
+      </w:r>
+      <w:r>
+        <w:t>10.250.1.1</w:t>
+      </w:r>
+    </w:p>
+    <w:p>
+      <w:r>
+        <w:t xml:space="preserve">e) 150.10.15.0 </w:t>
+      </w:r>
+    </w:p>
+    <w:p>
+      <w:pPr>
+        <w:rPr>
+          <w:highlight w:val="yellow"/>
+        </w:rPr>
+      </w:pPr>
+      <w:r>
+        <w:rPr>
+          <w:highlight w:val="yellow"/>
+        </w:rPr>
+        <w:t>HOST:</w:t>
+      </w:r>
+      <w:r>
+        <w:t xml:space="preserve"> </w:t>
+      </w:r>
+      <w:r>
+        <w:t>0</w:t>
+      </w:r>
+    </w:p>
+    <w:p>
+      <w:r>
+        <w:rPr>
+          <w:highlight w:val="yellow"/>
+        </w:rPr>
+        <w:t>XARXA:</w:t>
+      </w:r>
+      <w:r>
+        <w:t xml:space="preserve"> </w:t>
+      </w:r>
+      <w:r>
+        <w:t>150.10.15</w:t>
+      </w:r>
+    </w:p>
+    <w:p>
+      <w:r>
+        <w:t xml:space="preserve">f) 192.14.2.0 </w:t>
+      </w:r>
+    </w:p>
+    <w:p>
+      <w:pPr>
+        <w:rPr>
+          <w:highlight w:val="yellow"/>
+        </w:rPr>
+      </w:pPr>
+      <w:r>
+        <w:rPr>
+          <w:highlight w:val="yellow"/>
+        </w:rPr>
+        <w:t>HOST:</w:t>
+      </w:r>
+      <w:r>
+        <w:t xml:space="preserve"> </w:t>
+      </w:r>
+      <w:r>
+        <w:t>0</w:t>
+      </w:r>
+    </w:p>
+    <w:p>
+      <w:r>
+        <w:rPr>
+          <w:highlight w:val="yellow"/>
+        </w:rPr>
+        <w:t>XARXA:</w:t>
+      </w:r>
+      <w:r>
+        <w:t xml:space="preserve"> </w:t>
+      </w:r>
+      <w:r>
+        <w:t>192.14.2</w:t>
+      </w:r>
+    </w:p>
+    <w:p>
+      <w:r>
+        <w:t xml:space="preserve">g) 148.17.9.1 </w:t>
+      </w:r>
+    </w:p>
+    <w:p>
+      <w:pPr>
+        <w:rPr>
+          <w:highlight w:val="yellow"/>
+        </w:rPr>
+      </w:pPr>
+      <w:r>
+        <w:rPr>
+          <w:highlight w:val="yellow"/>
+        </w:rPr>
+        <w:t>HOST:</w:t>
+      </w:r>
+      <w:r>
+        <w:t xml:space="preserve"> </w:t>
+      </w:r>
+      <w:r>
+        <w:t>254</w:t>
+      </w:r>
+    </w:p>
+    <w:p>
+      <w:r>
+        <w:rPr>
+          <w:highlight w:val="yellow"/>
+        </w:rPr>
+        <w:t>XARXA:</w:t>
+      </w:r>
+      <w:r>
+        <w:t xml:space="preserve"> </w:t>
+      </w:r>
+      <w:r>
+        <w:t>148.17.9</w:t>
+      </w:r>
+    </w:p>
+    <w:p>
+      <w:r>
+        <w:t>h) 193.42.1.1</w:t>
+      </w:r>
+    </w:p>
+    <w:p>
+      <w:r>
+        <w:rPr>
+          <w:highlight w:val="yellow"/>
+        </w:rPr>
+        <w:t>HOST:</w:t>
+      </w:r>
+      <w:r>
+        <w:t xml:space="preserve"> </w:t>
+      </w:r>
+      <w:r>
+        <w:t>254</w:t>
+      </w:r>
+    </w:p>
+    <w:p>
+      <w:r>
+        <w:rPr>
+          <w:highlight w:val="yellow"/>
+        </w:rPr>
+        <w:t>XARXA:</w:t>
+      </w:r>
+      <w:r>
+        <w:t xml:space="preserve"> </w:t>
+      </w:r>
+      <w:r>
+        <w:t>193.42.1</w:t>
+      </w:r>
+    </w:p>
+    <w:p/>
+    <w:p/>
+    <w:p>
+      <w:r>
+        <w:lastRenderedPageBreak/>
+        <w:t xml:space="preserve">i) 126.8.156.0 </w:t>
+      </w:r>
+    </w:p>
+    <w:p>
+      <w:pPr>
+        <w:rPr>
+          <w:highlight w:val="yellow"/>
+        </w:rPr>
+      </w:pPr>
+      <w:r>
+        <w:rPr>
+          <w:highlight w:val="yellow"/>
+        </w:rPr>
+        <w:t>HOST:</w:t>
+      </w:r>
+      <w:r>
+        <w:t xml:space="preserve"> </w:t>
+      </w:r>
+      <w:r>
+        <w:t>0</w:t>
+      </w:r>
+    </w:p>
+    <w:p>
+      <w:r>
+        <w:rPr>
+          <w:highlight w:val="yellow"/>
+        </w:rPr>
+        <w:t>XARXA:</w:t>
+      </w:r>
+      <w:r>
+        <w:t xml:space="preserve"> </w:t>
+      </w:r>
+      <w:r>
+        <w:t>126.8.156</w:t>
+      </w:r>
+    </w:p>
+    <w:p>
+      <w:r>
+        <w:t>j) 220.200.23.1</w:t>
+      </w:r>
+    </w:p>
+    <w:p>
+      <w:pPr>
+        <w:rPr>
+          <w:highlight w:val="yellow"/>
+        </w:rPr>
+      </w:pPr>
+      <w:r>
+        <w:rPr>
+          <w:highlight w:val="yellow"/>
+        </w:rPr>
+        <w:t>HOST:</w:t>
+      </w:r>
+      <w:r>
+        <w:t>245</w:t>
+      </w:r>
+      <w:r>
+        <w:t xml:space="preserve"> </w:t>
+      </w:r>
+    </w:p>
+    <w:p>
+      <w:r>
+        <w:rPr>
+          <w:highlight w:val="yellow"/>
+        </w:rPr>
+        <w:t>XARXA:</w:t>
+      </w:r>
+      <w:r>
+        <w:t xml:space="preserve"> </w:t>
+      </w:r>
+      <w:r>
+        <w:t>220.200.23</w:t>
+      </w:r>
+    </w:p>
+    <w:p>
+      <w:r>
+        <w:t xml:space="preserve">k) 17.45.222.45 </w:t>
+      </w:r>
+    </w:p>
+    <w:p>
+      <w:pPr>
+        <w:rPr>
+          <w:highlight w:val="yellow"/>
+        </w:rPr>
+      </w:pPr>
+      <w:r>
+        <w:rPr>
+          <w:highlight w:val="yellow"/>
+        </w:rPr>
+        <w:t>HOST:</w:t>
+      </w:r>
+      <w:r>
+        <w:t>210</w:t>
+      </w:r>
+      <w:r>
+        <w:t xml:space="preserve"> </w:t>
+      </w:r>
+    </w:p>
+    <w:p>
+      <w:r>
+        <w:rPr>
+          <w:highlight w:val="yellow"/>
+        </w:rPr>
+        <w:t>XARXA:</w:t>
+      </w:r>
+      <w:r>
+        <w:t xml:space="preserve"> </w:t>
+      </w:r>
+      <w:r>
+        <w:t>17.45.222</w:t>
+      </w:r>
+    </w:p>
+    <w:p>
+      <w:r>
+        <w:t xml:space="preserve">l) 126.201.54.231 </w:t>
+      </w:r>
+    </w:p>
+    <w:p>
+      <w:pPr>
+        <w:rPr>
+          <w:highlight w:val="yellow"/>
+        </w:rPr>
+      </w:pPr>
+      <w:r>
+        <w:rPr>
+          <w:highlight w:val="yellow"/>
+        </w:rPr>
+        <w:t>HOST:</w:t>
+      </w:r>
+      <w:r>
+        <w:rPr>
+          <w:highlight w:val="yellow"/>
+        </w:rPr>
+        <w:t xml:space="preserve"> </w:t>
+      </w:r>
+      <w:r>
+        <w:t>24</w:t>
+      </w:r>
+    </w:p>
+    <w:p>
+      <w:r>
+        <w:rPr>
+          <w:highlight w:val="yellow"/>
+        </w:rPr>
+        <w:t>XARXA:</w:t>
+      </w:r>
+      <w:r>
+        <w:t xml:space="preserve"> </w:t>
+      </w:r>
+      <w:r>
+        <w:t xml:space="preserve"> 126.201.54</w:t>
+      </w:r>
+    </w:p>
+    <w:p>
+      <w:r>
+        <w:t xml:space="preserve">m) 191.41.35.112 </w:t>
+      </w:r>
+    </w:p>
+    <w:p>
+      <w:pPr>
+        <w:rPr>
+          <w:highlight w:val="yellow"/>
+        </w:rPr>
+      </w:pPr>
+      <w:r>
+        <w:rPr>
+          <w:highlight w:val="yellow"/>
+        </w:rPr>
+        <w:t>HOST:</w:t>
+      </w:r>
+      <w:r>
+        <w:t>143</w:t>
+      </w:r>
+    </w:p>
+    <w:p>
+      <w:r>
+        <w:rPr>
+          <w:highlight w:val="yellow"/>
+        </w:rPr>
+        <w:t>XARXA:</w:t>
+      </w:r>
+      <w:r>
+        <w:t xml:space="preserve"> </w:t>
+      </w:r>
+      <w:r>
+        <w:t>191.41.35</w:t>
+      </w:r>
+    </w:p>
+    <w:p>
+      <w:r>
+        <w:t>n) 155.25.169.227</w:t>
+      </w:r>
+    </w:p>
+    <w:p>
+      <w:pPr>
+        <w:rPr>
+          <w:highlight w:val="yellow"/>
+        </w:rPr>
+      </w:pPr>
+      <w:r>
+        <w:rPr>
+          <w:highlight w:val="yellow"/>
+        </w:rPr>
+        <w:t>HOST:</w:t>
+      </w:r>
+      <w:r>
+        <w:t>28</w:t>
+      </w:r>
+    </w:p>
+    <w:p>
+      <w:r>
+        <w:rPr>
+          <w:highlight w:val="yellow"/>
+        </w:rPr>
+        <w:t>XARXA:</w:t>
+      </w:r>
+      <w:r>
+        <w:t xml:space="preserve"> </w:t>
+      </w:r>
+      <w:r>
+        <w:t>155.25.169</w:t>
+      </w:r>
+    </w:p>
+    <w:p>
+      <w:r>
+        <w:t xml:space="preserve">o) 192.15.155.2 </w:t>
+      </w:r>
+    </w:p>
+    <w:p>
+      <w:pPr>
+        <w:rPr>
+          <w:highlight w:val="yellow"/>
+        </w:rPr>
+      </w:pPr>
+      <w:r>
+        <w:rPr>
+          <w:highlight w:val="yellow"/>
+        </w:rPr>
+        <w:t>HOST:</w:t>
+      </w:r>
+      <w:r>
+        <w:t>253</w:t>
+      </w:r>
+    </w:p>
+    <w:p>
+      <w:r>
+        <w:rPr>
+          <w:highlight w:val="yellow"/>
+        </w:rPr>
+        <w:t>XARXA:</w:t>
+      </w:r>
+      <w:r>
+        <w:t xml:space="preserve"> </w:t>
+      </w:r>
+      <w:r>
+        <w:t xml:space="preserve"> 192.15.155</w:t>
+      </w:r>
+    </w:p>
+    <w:p>
+      <w:r>
+        <w:t xml:space="preserve">p) 123.102.45.254 </w:t>
+      </w:r>
+    </w:p>
+    <w:p>
+      <w:pPr>
+        <w:rPr>
+          <w:highlight w:val="yellow"/>
+        </w:rPr>
+      </w:pPr>
+      <w:r>
+        <w:rPr>
+          <w:highlight w:val="yellow"/>
+        </w:rPr>
+        <w:t>HOST:</w:t>
+      </w:r>
+      <w:r>
+        <w:t>1</w:t>
+      </w:r>
+    </w:p>
+    <w:p>
+      <w:r>
+        <w:rPr>
+          <w:highlight w:val="yellow"/>
+        </w:rPr>
+        <w:t>XARXA:</w:t>
+      </w:r>
+      <w:r>
+        <w:t xml:space="preserve"> </w:t>
+      </w:r>
+      <w:r>
+        <w:t>123.102.45</w:t>
+      </w:r>
+    </w:p>
+    <w:p>
+      <w:r>
+        <w:t xml:space="preserve">q) 148.17.9.155 </w:t>
+      </w:r>
+    </w:p>
+    <w:p>
+      <w:pPr>
+        <w:rPr>
+          <w:highlight w:val="yellow"/>
+        </w:rPr>
+      </w:pPr>
+      <w:r>
+        <w:rPr>
+          <w:highlight w:val="yellow"/>
+        </w:rPr>
+        <w:t>HOST:</w:t>
+      </w:r>
+      <w:r>
+        <w:t>100</w:t>
+      </w:r>
+    </w:p>
+    <w:p>
+      <w:r>
+        <w:rPr>
+          <w:highlight w:val="yellow"/>
+        </w:rPr>
+        <w:t>XARXA:</w:t>
+      </w:r>
+      <w:r>
+        <w:t xml:space="preserve"> </w:t>
+      </w:r>
+      <w:r>
+        <w:t>148.17.9</w:t>
+      </w:r>
+    </w:p>
+    <w:p>
+      <w:r>
+        <w:t xml:space="preserve">r) 100.25.1.1 </w:t>
+      </w:r>
+    </w:p>
+    <w:p>
+      <w:pPr>
+        <w:rPr>
+          <w:highlight w:val="yellow"/>
+        </w:rPr>
+      </w:pPr>
+      <w:r>
+        <w:rPr>
+          <w:highlight w:val="yellow"/>
+        </w:rPr>
+        <w:t>HOST:</w:t>
+      </w:r>
+      <w:r>
+        <w:t>254</w:t>
+      </w:r>
+    </w:p>
+    <w:p>
+      <w:r>
+        <w:rPr>
+          <w:highlight w:val="yellow"/>
+        </w:rPr>
+        <w:t>XARXA:</w:t>
+      </w:r>
+      <w:r>
+        <w:t xml:space="preserve"> </w:t>
+      </w:r>
+      <w:r>
+        <w:t>100.25.1</w:t>
+      </w:r>
+    </w:p>
+    <w:p/>
+    <w:p>
+      <w:r>
+        <w:lastRenderedPageBreak/>
+        <w:t xml:space="preserve">s) 195.0.21.98 </w:t>
+      </w:r>
+    </w:p>
+    <w:p>
+      <w:pPr>
+        <w:rPr>
+          <w:highlight w:val="yellow"/>
+        </w:rPr>
+      </w:pPr>
+      <w:r>
+        <w:rPr>
+          <w:highlight w:val="yellow"/>
+        </w:rPr>
+        <w:t>HOST:</w:t>
+      </w:r>
+      <w:r>
+        <w:t>147</w:t>
+      </w:r>
+    </w:p>
+    <w:p>
+      <w:r>
+        <w:rPr>
+          <w:highlight w:val="yellow"/>
+        </w:rPr>
+        <w:t>XARXA:</w:t>
+      </w:r>
+      <w:r>
+        <w:t xml:space="preserve"> </w:t>
+      </w:r>
+      <w:r>
+        <w:t>195.0.21</w:t>
+      </w:r>
+    </w:p>
+    <w:p>
+      <w:r>
+        <w:t>t) 218.155.230.14</w:t>
+      </w:r>
+    </w:p>
+    <w:p>
+      <w:pPr>
+        <w:rPr>
+          <w:highlight w:val="yellow"/>
+        </w:rPr>
+      </w:pPr>
+      <w:r>
+        <w:rPr>
+          <w:highlight w:val="yellow"/>
+        </w:rPr>
+        <w:t>HOST:</w:t>
+      </w:r>
+      <w:r>
+        <w:t>241</w:t>
+      </w:r>
+    </w:p>
+    <w:p>
+      <w:r>
+        <w:rPr>
+          <w:highlight w:val="yellow"/>
+        </w:rPr>
+        <w:t>XARXA:</w:t>
+      </w:r>
+      <w:r>
+        <w:t xml:space="preserve"> </w:t>
+      </w:r>
+      <w:r>
+        <w:t>218.155.230</w:t>
+      </w:r>
+    </w:p>
+    <w:p/>
+    <w:p>
+      <w:r>
+        <w:t>4.</w:t>
+      </w:r>
+    </w:p>
+    <w:p>
+      <w:r>
+        <w:t xml:space="preserve">a) 77.251.200.51 </w:t>
+      </w:r>
+    </w:p>
+    <w:p>
+      <w:pPr>
+        <w:rPr>
+          <w:highlight w:val="yellow"/>
+        </w:rPr>
+      </w:pPr>
+      <w:r>
+        <w:rPr>
+          <w:highlight w:val="yellow"/>
+        </w:rPr>
+        <w:t xml:space="preserve">-255.0.0.0 </w:t>
+      </w:r>
+    </w:p>
+    <w:p>
+      <w:r>
+        <w:rPr>
+          <w:highlight w:val="yellow"/>
+        </w:rPr>
+        <w:t>-</w:t>
+      </w:r>
+      <w:r>
+        <w:rPr>
+          <w:highlight w:val="yellow"/>
+        </w:rPr>
+        <w:t>77.251.200.51</w:t>
+      </w:r>
+      <w:r>
+        <w:rPr>
+          <w:highlight w:val="yellow"/>
+        </w:rPr>
+        <w:t>/8</w:t>
+      </w:r>
+    </w:p>
+    <w:p>
+      <w:r>
+        <w:t xml:space="preserve">b) 189.210.50.1 </w:t>
+      </w:r>
+    </w:p>
+    <w:p>
+      <w:pPr>
+        <w:rPr>
+          <w:highlight w:val="yellow"/>
+        </w:rPr>
+      </w:pPr>
+      <w:r>
+        <w:rPr>
+          <w:highlight w:val="yellow"/>
+        </w:rPr>
+        <w:t>-255.255</w:t>
+      </w:r>
+      <w:r>
+        <w:rPr>
+          <w:highlight w:val="yellow"/>
+        </w:rPr>
+        <w:t xml:space="preserve">.0.0 </w:t>
+      </w:r>
+    </w:p>
+    <w:p>
+      <w:r>
+        <w:rPr>
+          <w:highlight w:val="yellow"/>
+        </w:rPr>
+        <w:t xml:space="preserve">-189.210.50.1 </w:t>
+      </w:r>
+      <w:r>
+        <w:rPr>
+          <w:highlight w:val="yellow"/>
+        </w:rPr>
+        <w:t>/16</w:t>
+      </w:r>
+    </w:p>
+    <w:p>
+      <w:r>
+        <w:t xml:space="preserve">c) 88.45.65.35 </w:t>
+      </w:r>
+    </w:p>
+    <w:p>
+      <w:pPr>
+        <w:rPr>
+          <w:highlight w:val="yellow"/>
+        </w:rPr>
+      </w:pPr>
+      <w:r>
+        <w:rPr>
+          <w:highlight w:val="yellow"/>
+        </w:rPr>
+        <w:t xml:space="preserve">-255.0.0.0 </w:t>
+      </w:r>
+    </w:p>
+    <w:p>
+      <w:r>
+        <w:rPr>
+          <w:highlight w:val="yellow"/>
+        </w:rPr>
+        <w:t>-</w:t>
+      </w:r>
+      <w:r>
+        <w:rPr>
+          <w:highlight w:val="yellow"/>
+        </w:rPr>
+        <w:t xml:space="preserve">88.45.65.35 </w:t>
+      </w:r>
+      <w:r>
+        <w:rPr>
+          <w:highlight w:val="yellow"/>
+        </w:rPr>
+        <w:t>/8</w:t>
+      </w:r>
+    </w:p>
+    <w:p>
+      <w:r>
+        <w:t xml:space="preserve">d) 128.212.250.254 </w:t>
+      </w:r>
+    </w:p>
+    <w:p>
+      <w:pPr>
+        <w:rPr>
+          <w:highlight w:val="yellow"/>
+        </w:rPr>
+      </w:pPr>
+      <w:r>
+        <w:rPr>
+          <w:highlight w:val="yellow"/>
+        </w:rPr>
+        <w:t>-255.255</w:t>
+      </w:r>
+      <w:r>
+        <w:rPr>
+          <w:highlight w:val="yellow"/>
+        </w:rPr>
+        <w:t xml:space="preserve">.0.0 </w:t>
+      </w:r>
+    </w:p>
+    <w:p>
+      <w:r>
+        <w:rPr>
+          <w:highlight w:val="yellow"/>
+        </w:rPr>
+        <w:t>-</w:t>
+      </w:r>
+      <w:r>
+        <w:rPr>
+          <w:highlight w:val="yellow"/>
+        </w:rPr>
+        <w:t xml:space="preserve">128.212.250.254 </w:t>
+      </w:r>
+      <w:r>
+        <w:rPr>
+          <w:highlight w:val="yellow"/>
+        </w:rPr>
+        <w:t>/16</w:t>
+      </w:r>
+    </w:p>
+    <w:p>
+      <w:r>
+        <w:t xml:space="preserve">e) 193.100.77.83 </w:t>
+      </w:r>
+    </w:p>
+    <w:p>
+      <w:pPr>
+        <w:rPr>
+          <w:highlight w:val="yellow"/>
+        </w:rPr>
+      </w:pPr>
+      <w:r>
+        <w:rPr>
+          <w:highlight w:val="yellow"/>
+        </w:rPr>
+        <w:t>-255.255.255</w:t>
+      </w:r>
+      <w:r>
+        <w:rPr>
+          <w:highlight w:val="yellow"/>
+        </w:rPr>
+        <w:t xml:space="preserve">.0 </w:t>
+      </w:r>
+    </w:p>
+    <w:p>
+      <w:r>
+        <w:rPr>
+          <w:highlight w:val="yellow"/>
+        </w:rPr>
+        <w:t>-</w:t>
+      </w:r>
+      <w:r>
+        <w:rPr>
+          <w:highlight w:val="yellow"/>
+        </w:rPr>
+        <w:t>193.100.77.83</w:t>
+      </w:r>
+      <w:r>
+        <w:rPr>
+          <w:highlight w:val="yellow"/>
+        </w:rPr>
+        <w:t>/24</w:t>
+      </w:r>
+    </w:p>
+    <w:p>
+      <w:r>
+        <w:t xml:space="preserve">f) 125.125.250.1 </w:t>
+      </w:r>
+    </w:p>
+    <w:p>
+      <w:pPr>
+        <w:rPr>
+          <w:highlight w:val="yellow"/>
+        </w:rPr>
+      </w:pPr>
+      <w:r>
+        <w:rPr>
+          <w:highlight w:val="yellow"/>
+        </w:rPr>
+        <w:t xml:space="preserve">-255.0.0.0 </w:t>
+      </w:r>
+    </w:p>
+    <w:p>
+      <w:r>
+        <w:rPr>
+          <w:highlight w:val="yellow"/>
+        </w:rPr>
+        <w:t>-</w:t>
+      </w:r>
+      <w:r>
+        <w:rPr>
+          <w:highlight w:val="yellow"/>
+        </w:rPr>
+        <w:t xml:space="preserve">125.125.250.1 </w:t>
+      </w:r>
+      <w:r>
+        <w:rPr>
+          <w:highlight w:val="yellow"/>
+        </w:rPr>
+        <w:t>/8</w:t>
+      </w:r>
+    </w:p>
+    <w:p>
+      <w:r>
+        <w:t xml:space="preserve">g) 1.1.10.50 </w:t>
+      </w:r>
+    </w:p>
+    <w:p>
+      <w:pPr>
+        <w:rPr>
+          <w:highlight w:val="yellow"/>
+        </w:rPr>
+      </w:pPr>
+      <w:r>
+        <w:rPr>
+          <w:highlight w:val="yellow"/>
+        </w:rPr>
+        <w:t xml:space="preserve">-255.0.0.0 </w:t>
+      </w:r>
+    </w:p>
+    <w:p>
+      <w:r>
+        <w:rPr>
+          <w:highlight w:val="yellow"/>
+        </w:rPr>
+        <w:t>-</w:t>
+      </w:r>
+      <w:r>
+        <w:rPr>
+          <w:highlight w:val="yellow"/>
+        </w:rPr>
+        <w:t xml:space="preserve">1.1.10.50 </w:t>
+      </w:r>
+      <w:r>
+        <w:rPr>
+          <w:highlight w:val="yellow"/>
+        </w:rPr>
+        <w:t>/8</w:t>
+      </w:r>
+    </w:p>
+    <w:p>
+      <w:r>
+        <w:t xml:space="preserve">h) 220.90.130.45 </w:t>
+      </w:r>
+    </w:p>
+    <w:p>
+      <w:pPr>
+        <w:rPr>
+          <w:highlight w:val="yellow"/>
+        </w:rPr>
+      </w:pPr>
+      <w:r>
+        <w:rPr>
+          <w:highlight w:val="yellow"/>
+        </w:rPr>
+        <w:t>-255.255.255</w:t>
+      </w:r>
+      <w:r>
+        <w:rPr>
+          <w:highlight w:val="yellow"/>
+        </w:rPr>
+        <w:t xml:space="preserve">.0 </w:t>
+      </w:r>
+    </w:p>
+    <w:p>
+      <w:r>
+        <w:rPr>
+          <w:highlight w:val="yellow"/>
+        </w:rPr>
+        <w:lastRenderedPageBreak/>
+        <w:t>-</w:t>
+      </w:r>
+      <w:r>
+        <w:rPr>
+          <w:highlight w:val="yellow"/>
+        </w:rPr>
+        <w:t>220.90.130.45</w:t>
+      </w:r>
+      <w:r>
+        <w:rPr>
+          <w:highlight w:val="yellow"/>
+        </w:rPr>
+        <w:t>/24</w:t>
+      </w:r>
+    </w:p>
+    <w:p>
+      <w:r>
+        <w:t xml:space="preserve">i) 134.125.34.9 </w:t>
+      </w:r>
+    </w:p>
+    <w:p>
+      <w:pPr>
+        <w:rPr>
+          <w:highlight w:val="yellow"/>
+        </w:rPr>
+      </w:pPr>
+      <w:r>
+        <w:rPr>
+          <w:highlight w:val="yellow"/>
+        </w:rPr>
+        <w:t>-255.</w:t>
+      </w:r>
+      <w:r>
+        <w:rPr>
+          <w:highlight w:val="yellow"/>
+        </w:rPr>
+        <w:t>255</w:t>
+      </w:r>
+      <w:r>
+        <w:rPr>
+          <w:highlight w:val="yellow"/>
+        </w:rPr>
+        <w:t xml:space="preserve">.0.0 </w:t>
+      </w:r>
+    </w:p>
+    <w:p>
+      <w:r>
+        <w:rPr>
+          <w:highlight w:val="yellow"/>
+        </w:rPr>
+        <w:t>-</w:t>
+      </w:r>
+      <w:r>
+        <w:rPr>
+          <w:highlight w:val="yellow"/>
+        </w:rPr>
+        <w:t xml:space="preserve">134.125.34.9 </w:t>
+      </w:r>
+      <w:r>
+        <w:rPr>
+          <w:highlight w:val="yellow"/>
+        </w:rPr>
+        <w:t>/16</w:t>
+      </w:r>
+    </w:p>
+    <w:p>
+      <w:r>
+        <w:t>j) 95.250.91.99</w:t>
+      </w:r>
+    </w:p>
+    <w:p>
+      <w:pPr>
+        <w:rPr>
+          <w:highlight w:val="yellow"/>
+        </w:rPr>
+      </w:pPr>
+      <w:r>
+        <w:rPr>
+          <w:highlight w:val="yellow"/>
+        </w:rPr>
+        <w:t xml:space="preserve">-255.0.0.0 </w:t>
+      </w:r>
+    </w:p>
+    <w:p>
+      <w:r>
+        <w:rPr>
+          <w:highlight w:val="yellow"/>
+        </w:rPr>
+        <w:t>-95.250.91.99/8</w:t>
+      </w:r>
+    </w:p>
+    <w:p>
+      <w:r>
+        <w:t xml:space="preserve">k) 191.249.234.191 </w:t>
+      </w:r>
+    </w:p>
+    <w:p>
+      <w:pPr>
+        <w:rPr>
+          <w:highlight w:val="yellow"/>
+        </w:rPr>
+      </w:pPr>
+      <w:r>
+        <w:rPr>
+          <w:highlight w:val="yellow"/>
+        </w:rPr>
+        <w:t>-255.</w:t>
+      </w:r>
+      <w:r>
+        <w:rPr>
+          <w:highlight w:val="yellow"/>
+        </w:rPr>
+        <w:t>255</w:t>
+      </w:r>
+      <w:r>
+        <w:rPr>
+          <w:highlight w:val="yellow"/>
+        </w:rPr>
+        <w:t xml:space="preserve">.0.0 </w:t>
+      </w:r>
+    </w:p>
+    <w:p>
+      <w:r>
+        <w:rPr>
+          <w:highlight w:val="yellow"/>
+        </w:rPr>
+        <w:t>-</w:t>
+      </w:r>
+      <w:r>
+        <w:rPr>
+          <w:highlight w:val="yellow"/>
+        </w:rPr>
+        <w:t xml:space="preserve">191.249.234.191 </w:t>
+      </w:r>
+      <w:r>
+        <w:rPr>
+          <w:highlight w:val="yellow"/>
+        </w:rPr>
+        <w:t>/16</w:t>
+      </w:r>
+    </w:p>
+    <w:p>
+      <w:r>
+        <w:t xml:space="preserve">l) 223.23.223.109 </w:t>
+      </w:r>
+    </w:p>
+    <w:p>
+      <w:pPr>
+        <w:rPr>
+          <w:highlight w:val="yellow"/>
+        </w:rPr>
+      </w:pPr>
+      <w:r>
+        <w:rPr>
+          <w:highlight w:val="yellow"/>
+        </w:rPr>
+        <w:t>-255.</w:t>
+      </w:r>
+      <w:r>
+        <w:rPr>
+          <w:highlight w:val="yellow"/>
+        </w:rPr>
+        <w:t xml:space="preserve"> </w:t>
+      </w:r>
+      <w:r>
+        <w:rPr>
+          <w:highlight w:val="yellow"/>
+        </w:rPr>
+        <w:t>255.</w:t>
+      </w:r>
+      <w:r>
+        <w:rPr>
+          <w:highlight w:val="yellow"/>
+        </w:rPr>
+        <w:t xml:space="preserve"> </w:t>
+      </w:r>
+      <w:r>
+        <w:rPr>
+          <w:highlight w:val="yellow"/>
+        </w:rPr>
+        <w:t xml:space="preserve">255.0 </w:t>
+      </w:r>
+    </w:p>
+    <w:p>
+      <w:r>
+        <w:rPr>
+          <w:highlight w:val="yellow"/>
+        </w:rPr>
+        <w:t>-</w:t>
+      </w:r>
+      <w:r>
+        <w:rPr>
+          <w:highlight w:val="yellow"/>
+        </w:rPr>
+        <w:t xml:space="preserve">223.23.223.109 </w:t>
+      </w:r>
+      <w:r>
+        <w:rPr>
+          <w:highlight w:val="yellow"/>
+        </w:rPr>
+        <w:t>/24</w:t>
+      </w:r>
+    </w:p>
+    <w:p>
+      <w:r>
+        <w:t xml:space="preserve">m) 10.10.250.1 </w:t>
+      </w:r>
+    </w:p>
+    <w:p>
+      <w:pPr>
+        <w:rPr>
+          <w:highlight w:val="yellow"/>
+        </w:rPr>
+      </w:pPr>
+      <w:r>
+        <w:rPr>
+          <w:highlight w:val="yellow"/>
+        </w:rPr>
+        <w:t xml:space="preserve">-255.0.0.0 </w:t>
+      </w:r>
+    </w:p>
+    <w:p>
+      <w:r>
+        <w:rPr>
+          <w:highlight w:val="yellow"/>
+        </w:rPr>
+        <w:t>-</w:t>
+      </w:r>
+      <w:r>
+        <w:rPr>
+          <w:highlight w:val="yellow"/>
+        </w:rPr>
+        <w:t xml:space="preserve">10.10.250.1 </w:t>
+      </w:r>
+      <w:r>
+        <w:rPr>
+          <w:highlight w:val="yellow"/>
+        </w:rPr>
+        <w:t>/8</w:t>
+      </w:r>
+    </w:p>
+    <w:p>
+      <w:r>
+        <w:t xml:space="preserve">n) 126.123.23.1 </w:t>
+      </w:r>
+    </w:p>
+    <w:p>
+      <w:pPr>
+        <w:rPr>
+          <w:highlight w:val="yellow"/>
+        </w:rPr>
+      </w:pPr>
+      <w:r>
+        <w:rPr>
+          <w:highlight w:val="yellow"/>
+        </w:rPr>
+        <w:t xml:space="preserve">-255.0.0.0 </w:t>
+      </w:r>
+    </w:p>
+    <w:p>
+      <w:r>
+        <w:rPr>
+          <w:highlight w:val="yellow"/>
+        </w:rPr>
+        <w:t>-</w:t>
+      </w:r>
+      <w:r>
+        <w:rPr>
+          <w:highlight w:val="yellow"/>
+        </w:rPr>
+        <w:t xml:space="preserve">126.123.23.1 </w:t>
+      </w:r>
+      <w:r>
+        <w:rPr>
+          <w:highlight w:val="yellow"/>
+        </w:rPr>
+        <w:t>/8</w:t>
+      </w:r>
+    </w:p>
+    <w:p>
+      <w:r>
+        <w:t xml:space="preserve">o) 223.69.230.250 </w:t>
+      </w:r>
+    </w:p>
+    <w:p>
+      <w:pPr>
+        <w:rPr>
+          <w:highlight w:val="yellow"/>
+        </w:rPr>
+      </w:pPr>
+      <w:r>
+        <w:rPr>
+          <w:highlight w:val="yellow"/>
+        </w:rPr>
+        <w:t>-255.</w:t>
+      </w:r>
+      <w:r>
+        <w:rPr>
+          <w:highlight w:val="yellow"/>
+        </w:rPr>
+        <w:t xml:space="preserve"> </w:t>
+      </w:r>
+      <w:r>
+        <w:rPr>
+          <w:highlight w:val="yellow"/>
+        </w:rPr>
+        <w:t>255.</w:t>
+      </w:r>
+      <w:r>
+        <w:rPr>
+          <w:highlight w:val="yellow"/>
+        </w:rPr>
+        <w:t xml:space="preserve"> </w:t>
+      </w:r>
+      <w:r>
+        <w:rPr>
+          <w:highlight w:val="yellow"/>
+        </w:rPr>
+        <w:t xml:space="preserve">255.0 </w:t>
+      </w:r>
+    </w:p>
+    <w:p>
+      <w:r>
+        <w:rPr>
+          <w:highlight w:val="yellow"/>
+        </w:rPr>
+        <w:t>-</w:t>
+      </w:r>
+      <w:r>
+        <w:rPr>
+          <w:highlight w:val="yellow"/>
+        </w:rPr>
+        <w:t xml:space="preserve">223.69.230.250 </w:t>
+      </w:r>
+      <w:r>
+        <w:rPr>
+          <w:highlight w:val="yellow"/>
+        </w:rPr>
+        <w:t>/24</w:t>
+      </w:r>
+    </w:p>
+    <w:p>
+      <w:r>
+        <w:t xml:space="preserve">p) 192.12.35.105 </w:t>
+      </w:r>
+    </w:p>
+    <w:p>
+      <w:pPr>
+        <w:rPr>
+          <w:highlight w:val="yellow"/>
+        </w:rPr>
+      </w:pPr>
+      <w:r>
+        <w:rPr>
+          <w:highlight w:val="yellow"/>
+        </w:rPr>
+        <w:t>-255.</w:t>
+      </w:r>
+      <w:r>
+        <w:rPr>
+          <w:highlight w:val="yellow"/>
+        </w:rPr>
+        <w:t xml:space="preserve"> </w:t>
+      </w:r>
+      <w:r>
+        <w:rPr>
+          <w:highlight w:val="yellow"/>
+        </w:rPr>
+        <w:t>255.</w:t>
+      </w:r>
+      <w:r>
+        <w:rPr>
+          <w:highlight w:val="yellow"/>
+        </w:rPr>
+        <w:t xml:space="preserve"> </w:t>
+      </w:r>
+      <w:r>
+        <w:rPr>
+          <w:highlight w:val="yellow"/>
+        </w:rPr>
+        <w:t xml:space="preserve">255.0 </w:t>
+      </w:r>
+    </w:p>
+    <w:p>
+      <w:r>
+        <w:rPr>
+          <w:highlight w:val="yellow"/>
+        </w:rPr>
+        <w:t>-</w:t>
+      </w:r>
+      <w:r>
+        <w:rPr>
+          <w:highlight w:val="yellow"/>
+        </w:rPr>
+        <w:t xml:space="preserve">192.12.35.105 </w:t>
+      </w:r>
+      <w:r>
+        <w:rPr>
+          <w:highlight w:val="yellow"/>
+        </w:rPr>
+        <w:t>/24</w:t>
+      </w:r>
+    </w:p>
+    <w:p>
+      <w:r>
+        <w:t xml:space="preserve">q) 177.100.18.4 </w:t>
+      </w:r>
+    </w:p>
+    <w:p>
+      <w:pPr>
+        <w:rPr>
+          <w:highlight w:val="yellow"/>
+        </w:rPr>
+      </w:pPr>
+      <w:r>
+        <w:rPr>
+          <w:highlight w:val="yellow"/>
+        </w:rPr>
+        <w:t>-255.</w:t>
+      </w:r>
+      <w:r>
+        <w:rPr>
+          <w:highlight w:val="yellow"/>
+        </w:rPr>
+        <w:t xml:space="preserve"> </w:t>
+      </w:r>
+      <w:r>
+        <w:rPr>
+          <w:highlight w:val="yellow"/>
+        </w:rPr>
+        <w:t xml:space="preserve">255.0.0 </w:t>
+      </w:r>
+    </w:p>
+    <w:p>
+      <w:r>
+        <w:rPr>
+          <w:highlight w:val="yellow"/>
+        </w:rPr>
+        <w:t xml:space="preserve">-177.100.18.4 </w:t>
+      </w:r>
+      <w:r>
+        <w:rPr>
+          <w:highlight w:val="yellow"/>
+        </w:rPr>
+        <w:t>/</w:t>
+      </w:r>
+      <w:r>
+        <w:rPr>
+          <w:highlight w:val="yellow"/>
+        </w:rPr>
+        <w:t>16</w:t>
+      </w:r>
+    </w:p>
+    <w:p>
+      <w:r>
+        <w:t xml:space="preserve">r) 119.18.45.0 </w:t>
+      </w:r>
+    </w:p>
+    <w:p>
+      <w:pPr>
+        <w:rPr>
+          <w:highlight w:val="yellow"/>
+        </w:rPr>
+      </w:pPr>
+      <w:r>
+        <w:rPr>
+          <w:highlight w:val="yellow"/>
+        </w:rPr>
+        <w:t xml:space="preserve">-255.0.0.0 </w:t>
+      </w:r>
+    </w:p>
+    <w:p>
+      <w:r>
+        <w:rPr>
+          <w:highlight w:val="yellow"/>
+        </w:rPr>
+        <w:t>-</w:t>
+      </w:r>
+      <w:r>
+        <w:rPr>
+          <w:highlight w:val="yellow"/>
+        </w:rPr>
+        <w:t xml:space="preserve">119.18.45.0 </w:t>
+      </w:r>
+      <w:r>
+        <w:rPr>
+          <w:highlight w:val="yellow"/>
+        </w:rPr>
+        <w:t>/8</w:t>
+      </w:r>
+    </w:p>
+    <w:p>
+      <w:r>
+        <w:lastRenderedPageBreak/>
+        <w:t xml:space="preserve">s) 17.45.222.45 </w:t>
+      </w:r>
+    </w:p>
+    <w:p>
+      <w:pPr>
+        <w:rPr>
+          <w:highlight w:val="yellow"/>
+        </w:rPr>
+      </w:pPr>
+      <w:r>
+        <w:rPr>
+          <w:highlight w:val="yellow"/>
+        </w:rPr>
+        <w:t xml:space="preserve">-255.0.0.0 </w:t>
+      </w:r>
+    </w:p>
+    <w:p>
+      <w:r>
+        <w:rPr>
+          <w:highlight w:val="yellow"/>
+        </w:rPr>
+        <w:t>-</w:t>
+      </w:r>
+      <w:r>
+        <w:rPr>
+          <w:highlight w:val="yellow"/>
+        </w:rPr>
+        <w:t xml:space="preserve">17.45.222.45 </w:t>
+      </w:r>
+      <w:r>
+        <w:rPr>
+          <w:highlight w:val="yellow"/>
+        </w:rPr>
+        <w:t>/8</w:t>
+      </w:r>
+    </w:p>
+    <w:p>
+      <w:r>
+        <w:t>t) 191.41.35.112</w:t>
+      </w:r>
+    </w:p>
+    <w:p>
+      <w:pPr>
+        <w:rPr>
+          <w:highlight w:val="yellow"/>
+        </w:rPr>
+      </w:pPr>
+      <w:r>
+        <w:rPr>
+          <w:highlight w:val="yellow"/>
+        </w:rPr>
+        <w:t>-255.</w:t>
+      </w:r>
+      <w:r>
+        <w:rPr>
+          <w:highlight w:val="yellow"/>
+        </w:rPr>
+        <w:t xml:space="preserve"> </w:t>
+      </w:r>
+      <w:r>
+        <w:rPr>
+          <w:highlight w:val="yellow"/>
+        </w:rPr>
+        <w:t xml:space="preserve">255.0.0 </w:t>
+      </w:r>
+    </w:p>
+    <w:p>
+      <w:r>
+        <w:rPr>
+          <w:highlight w:val="yellow"/>
+        </w:rPr>
+        <w:t>-</w:t>
+      </w:r>
+      <w:r>
+        <w:rPr>
+          <w:highlight w:val="yellow"/>
+        </w:rPr>
+        <w:t>191.41.35.112</w:t>
+      </w:r>
+      <w:r>
+        <w:rPr>
+          <w:highlight w:val="yellow"/>
+        </w:rPr>
+        <w:t>/16</w:t>
+      </w:r>
+    </w:p>
+    <w:p/>
+    <w:p>
+      <w:r>
+        <w:t>5.</w:t>
+      </w:r>
+    </w:p>
+    <w:p>
+      <w:r>
+        <w:t xml:space="preserve">a) 247.160.180.20 </w:t>
+      </w:r>
+    </w:p>
+    <w:p>
+      <w:r>
+        <w:t xml:space="preserve">b) 134.60.181.255 </w:t>
+      </w:r>
+    </w:p>
+    <w:p>
+      <w:r>
+        <w:t xml:space="preserve">c) 127.100.10.2 </w:t>
+      </w:r>
+    </w:p>
+    <w:p>
+      <w:r>
+        <w:t xml:space="preserve">d) 165.100.255.189 </w:t>
+      </w:r>
+    </w:p>
+    <w:p>
+      <w:r>
+        <w:t>e) 10.275.55.1</w:t>
+      </w:r>
+      <w:r>
+        <w:t xml:space="preserve"> </w:t>
+      </w:r>
+      <w:r>
+        <w:rPr>
+          <w:highlight w:val="yellow"/>
+        </w:rPr>
+        <w:t xml:space="preserve">Incorrecta no es </w:t>
+      </w:r>
+      <w:proofErr w:type="spellStart"/>
+      <w:r>
+        <w:rPr>
+          <w:highlight w:val="yellow"/>
+        </w:rPr>
+        <w:t>pot</w:t>
+      </w:r>
+      <w:proofErr w:type="spellEnd"/>
+      <w:r>
+        <w:rPr>
+          <w:highlight w:val="yellow"/>
+        </w:rPr>
+        <w:t xml:space="preserve"> superar </w:t>
+      </w:r>
+      <w:proofErr w:type="spellStart"/>
+      <w:r>
+        <w:rPr>
+          <w:highlight w:val="yellow"/>
+        </w:rPr>
+        <w:t>els</w:t>
+      </w:r>
+      <w:proofErr w:type="spellEnd"/>
+      <w:r>
+        <w:rPr>
+          <w:highlight w:val="yellow"/>
+        </w:rPr>
+        <w:t xml:space="preserve"> bits el </w:t>
+      </w:r>
+      <w:proofErr w:type="spellStart"/>
+      <w:r>
+        <w:rPr>
+          <w:highlight w:val="yellow"/>
+        </w:rPr>
+        <w:t>num</w:t>
+      </w:r>
+      <w:proofErr w:type="spellEnd"/>
+      <w:r>
+        <w:rPr>
+          <w:highlight w:val="yellow"/>
+        </w:rPr>
+        <w:t xml:space="preserve"> </w:t>
+      </w:r>
+      <w:proofErr w:type="spellStart"/>
+      <w:r>
+        <w:rPr>
+          <w:highlight w:val="yellow"/>
+        </w:rPr>
+        <w:t>máxim</w:t>
+      </w:r>
+      <w:proofErr w:type="spellEnd"/>
+      <w:r>
+        <w:rPr>
+          <w:highlight w:val="yellow"/>
+        </w:rPr>
+        <w:t xml:space="preserve"> es 255</w:t>
       </w:r>
       <w:bookmarkStart w:id="0" w:name="_GoBack"/>
       <w:bookmarkEnd w:id="0"/>
-      <w:r>
-        <w:t xml:space="preserve"> el prefijo local del enlace: </w:t>
-      </w:r>
-      <w:r>
-        <w:t>FE</w:t>
-      </w:r>
-      <w:proofErr w:type="gramStart"/>
-      <w:r>
-        <w:t>80</w:t>
-      </w:r>
-      <w:r>
-        <w:t>::</w:t>
-      </w:r>
-      <w:proofErr w:type="gramEnd"/>
-      <w:r>
-        <w:t>A6CE:</w:t>
-      </w:r>
-      <w:r>
-        <w:t>77</w:t>
-      </w:r>
-      <w:r>
-        <w:t>FF</w:t>
-      </w:r>
-      <w:r>
-        <w:t>:</w:t>
-      </w:r>
-      <w:r>
-        <w:t>FE81:B0</w:t>
-      </w:r>
-      <w:r>
-        <w:t>FF</w:t>
-      </w:r>
     </w:p>
     <w:sectPr>
       <w:pgSz w:w="11906" w:h="16838"/>
@@ -687,11 +2827,11 @@
   <w:style w:type="paragraph" w:default="1" w:styleId="Normal">
     <w:name w:val="Normal"/>
     <w:qFormat/>
+    <w:rsid w:val="005F0360"/>
   </w:style>
   <w:style w:type="character" w:default="1" w:styleId="Fuentedeprrafopredeter">
     <w:name w:val="Default Paragraph Font"/>
     <w:uiPriority w:val="1"/>
-    <w:semiHidden/>
     <w:unhideWhenUsed/>
   </w:style>
   <w:style w:type="table" w:default="1" w:styleId="Tablanormal">
@@ -714,6 +2854,17 @@
     <w:uiPriority w:val="99"/>
     <w:semiHidden/>
     <w:unhideWhenUsed/>
+  </w:style>
+  <w:style w:type="paragraph" w:styleId="Prrafodelista">
+    <w:name w:val="List Paragraph"/>
+    <w:basedOn w:val="Normal"/>
+    <w:uiPriority w:val="34"/>
+    <w:qFormat/>
+    <w:rsid w:val="005F0360"/>
+    <w:pPr>
+      <w:ind w:left="720"/>
+      <w:contextualSpacing/>
+    </w:pPr>
   </w:style>
 </w:styles>
 </file>

</xml_diff>